<commit_message>
Ajuste na Abertura Proposta
</commit_message>
<xml_diff>
--- a/Utility/Entrega 2.docx
+++ b/Utility/Entrega 2.docx
@@ -178,7 +178,6 @@
       <w:r>
         <w:t>dicionar tipo de evento</w:t>
       </w:r>
-      <w:bookmarkStart w:id="0" w:name="_GoBack"/>
     </w:p>
     <w:p>
       <w:pPr>
@@ -251,160 +250,202 @@
         <w:t>Questionar quanto da medição da duração do evento?</w:t>
       </w:r>
     </w:p>
+    <w:p>
+      <w:pPr>
+        <w:spacing w:after="0"/>
+      </w:pPr>
+    </w:p>
+    <w:p>
+      <w:pPr>
+        <w:spacing w:after="0"/>
+      </w:pPr>
+      <w:r>
+        <w:t>Envio de e-mail</w:t>
+      </w:r>
+    </w:p>
+    <w:p>
+      <w:pPr>
+        <w:spacing w:after="0"/>
+      </w:pPr>
+      <w:r>
+        <w:tab/>
+        <w:t>Analisar o jeito de enviar e-mail pelo próprio painel</w:t>
+      </w:r>
+      <w:r>
+        <w:t>;</w:t>
+      </w:r>
+    </w:p>
+    <w:p>
+      <w:pPr>
+        <w:spacing w:after="0"/>
+      </w:pPr>
+      <w:r>
+        <w:tab/>
+        <w:t>Mensagem do corpo de e-mail para envio de disponibilidade</w:t>
+      </w:r>
+    </w:p>
+    <w:p>
+      <w:r>
+        <w:t xml:space="preserve"> </w:t>
+      </w:r>
+    </w:p>
+    <w:p>
+      <w:pPr>
+        <w:spacing w:after="0"/>
+      </w:pPr>
+      <w:r>
+        <w:t xml:space="preserve">Alterar Cadastro de </w:t>
+      </w:r>
+      <w:proofErr w:type="spellStart"/>
+      <w:r>
+        <w:t>acessor</w:t>
+      </w:r>
+      <w:proofErr w:type="spellEnd"/>
+    </w:p>
+    <w:p>
+      <w:pPr>
+        <w:spacing w:after="0"/>
+        <w:ind w:firstLine="708"/>
+      </w:pPr>
+      <w:r>
+        <w:t xml:space="preserve">Tipo de </w:t>
+      </w:r>
+      <w:proofErr w:type="spellStart"/>
+      <w:r>
+        <w:t>acessor</w:t>
+      </w:r>
+      <w:proofErr w:type="spellEnd"/>
+    </w:p>
+    <w:p>
+      <w:pPr>
+        <w:spacing w:after="0"/>
+      </w:pPr>
+      <w:r>
+        <w:tab/>
+      </w:r>
+      <w:r>
+        <w:tab/>
+        <w:t xml:space="preserve">Criar campo de tipo de </w:t>
+      </w:r>
+      <w:proofErr w:type="spellStart"/>
+      <w:r>
+        <w:t>acessor</w:t>
+      </w:r>
+      <w:proofErr w:type="spellEnd"/>
+      <w:r>
+        <w:t>.</w:t>
+      </w:r>
+    </w:p>
+    <w:p/>
+    <w:p>
+      <w:pPr>
+        <w:spacing w:after="0"/>
+        <w:rPr>
+          <w:b/>
+        </w:rPr>
+      </w:pPr>
+      <w:bookmarkStart w:id="0" w:name="_GoBack"/>
+      <w:r>
+        <w:rPr>
+          <w:b/>
+        </w:rPr>
+        <w:t>Status da proposta</w:t>
+      </w:r>
+    </w:p>
     <w:bookmarkEnd w:id="0"/>
     <w:p>
       <w:pPr>
         <w:spacing w:after="0"/>
       </w:pPr>
-    </w:p>
-    <w:p>
-      <w:pPr>
-        <w:spacing w:after="0"/>
-      </w:pPr>
-      <w:r>
-        <w:t>Envio de e-mail</w:t>
-      </w:r>
-    </w:p>
-    <w:p>
-      <w:pPr>
-        <w:spacing w:after="0"/>
-      </w:pPr>
-      <w:r>
-        <w:tab/>
-        <w:t>Analisar o jeito de enviar e-mail pelo próprio painel</w:t>
-      </w:r>
-      <w:r>
-        <w:t>;</w:t>
-      </w:r>
-    </w:p>
-    <w:p>
-      <w:pPr>
-        <w:spacing w:after="0"/>
-      </w:pPr>
-      <w:r>
-        <w:tab/>
-        <w:t>Mensagem do corpo de e-mail para envio de disponibilidade</w:t>
-      </w:r>
-    </w:p>
-    <w:p>
+      <w:r>
+        <w:tab/>
+      </w:r>
+      <w:r>
+        <w:t>1</w:t>
+      </w:r>
       <w:r>
         <w:t xml:space="preserve"> </w:t>
       </w:r>
-    </w:p>
-    <w:p>
-      <w:pPr>
-        <w:spacing w:after="0"/>
-      </w:pPr>
-      <w:r>
-        <w:t xml:space="preserve">Alterar Cadastro de </w:t>
-      </w:r>
-      <w:proofErr w:type="spellStart"/>
-      <w:r>
-        <w:t>acessor</w:t>
-      </w:r>
-      <w:proofErr w:type="spellEnd"/>
-    </w:p>
-    <w:p>
-      <w:pPr>
-        <w:spacing w:after="0"/>
-        <w:ind w:firstLine="708"/>
-      </w:pPr>
-      <w:r>
-        <w:t xml:space="preserve">Tipo de </w:t>
-      </w:r>
-      <w:proofErr w:type="spellStart"/>
-      <w:r>
-        <w:t>acessor</w:t>
-      </w:r>
-      <w:proofErr w:type="spellEnd"/>
-    </w:p>
-    <w:p>
-      <w:pPr>
-        <w:spacing w:after="0"/>
-      </w:pPr>
-      <w:r>
-        <w:tab/>
-      </w:r>
-      <w:r>
-        <w:tab/>
-        <w:t xml:space="preserve">Criar campo de tipo de </w:t>
-      </w:r>
-      <w:proofErr w:type="spellStart"/>
-      <w:r>
-        <w:t>acessor</w:t>
-      </w:r>
-      <w:proofErr w:type="spellEnd"/>
-      <w:r>
-        <w:t>.</w:t>
-      </w:r>
-    </w:p>
-    <w:p/>
-    <w:p>
-      <w:pPr>
-        <w:spacing w:after="0"/>
-      </w:pPr>
-      <w:r>
-        <w:t>Status da proposta</w:t>
-      </w:r>
-    </w:p>
-    <w:p>
-      <w:pPr>
-        <w:spacing w:after="0"/>
-      </w:pPr>
-      <w:r>
-        <w:tab/>
-      </w:r>
-      <w:r>
-        <w:t>1</w:t>
+      <w:r>
+        <w:t>-</w:t>
       </w:r>
       <w:r>
         <w:t xml:space="preserve"> </w:t>
       </w:r>
       <w:r>
+        <w:t>Solicitada</w:t>
+      </w:r>
+      <w:r>
+        <w:t xml:space="preserve"> (Só para o site)</w:t>
+      </w:r>
+    </w:p>
+    <w:p>
+      <w:pPr>
+        <w:spacing w:after="0"/>
+      </w:pPr>
+      <w:r>
+        <w:tab/>
+      </w:r>
+      <w:r>
+        <w:t>2</w:t>
+      </w:r>
+      <w:r>
+        <w:t xml:space="preserve"> </w:t>
+      </w:r>
+      <w:r>
         <w:t>-</w:t>
       </w:r>
       <w:r>
         <w:t xml:space="preserve"> </w:t>
       </w:r>
       <w:r>
-        <w:t>Solicitada</w:t>
-      </w:r>
-      <w:r>
-        <w:t xml:space="preserve"> (Só para o site)</w:t>
-      </w:r>
-    </w:p>
-    <w:p>
-      <w:pPr>
-        <w:spacing w:after="0"/>
-      </w:pPr>
-      <w:r>
-        <w:tab/>
-      </w:r>
-      <w:r>
-        <w:t>2</w:t>
+        <w:t>Em andamento</w:t>
+      </w:r>
+    </w:p>
+    <w:p>
+      <w:pPr>
+        <w:spacing w:after="0"/>
+      </w:pPr>
+      <w:r>
+        <w:tab/>
+      </w:r>
+      <w:r>
+        <w:t>3</w:t>
       </w:r>
       <w:r>
         <w:t xml:space="preserve"> </w:t>
       </w:r>
       <w:r>
-        <w:t>-</w:t>
+        <w:t>–</w:t>
       </w:r>
       <w:r>
         <w:t xml:space="preserve"> </w:t>
       </w:r>
       <w:r>
-        <w:t>Em andamento</w:t>
-      </w:r>
-    </w:p>
-    <w:p>
-      <w:pPr>
-        <w:spacing w:after="0"/>
-      </w:pPr>
-      <w:r>
-        <w:tab/>
-      </w:r>
-      <w:r>
-        <w:t>3</w:t>
+        <w:t>Aguardando retorno</w:t>
+      </w:r>
+    </w:p>
+    <w:p>
+      <w:pPr>
+        <w:spacing w:after="0"/>
+      </w:pPr>
+      <w:r>
+        <w:tab/>
+        <w:t xml:space="preserve">4 - </w:t>
+      </w:r>
+      <w:r>
+        <w:t>Aprovada</w:t>
+      </w:r>
+    </w:p>
+    <w:p>
+      <w:pPr>
+        <w:spacing w:after="0"/>
+      </w:pPr>
+      <w:r>
+        <w:tab/>
+      </w:r>
+      <w:r>
+        <w:t>5</w:t>
       </w:r>
       <w:r>
         <w:t xml:space="preserve"> </w:t>
@@ -416,46 +457,140 @@
         <w:t xml:space="preserve"> </w:t>
       </w:r>
       <w:r>
-        <w:t>Aguardando retorno</w:t>
-      </w:r>
-    </w:p>
-    <w:p>
-      <w:pPr>
-        <w:spacing w:after="0"/>
-      </w:pPr>
-      <w:r>
-        <w:tab/>
-        <w:t xml:space="preserve">4 - </w:t>
-      </w:r>
-      <w:r>
-        <w:t>Aprovada</w:t>
-      </w:r>
-    </w:p>
-    <w:p>
-      <w:pPr>
-        <w:spacing w:after="0"/>
-      </w:pPr>
-      <w:r>
-        <w:tab/>
-      </w:r>
-      <w:r>
-        <w:t>5</w:t>
-      </w:r>
-      <w:r>
-        <w:t xml:space="preserve"> </w:t>
-      </w:r>
-      <w:r>
-        <w:t>-</w:t>
-      </w:r>
-      <w:r>
-        <w:t xml:space="preserve"> </w:t>
-      </w:r>
-      <w:r>
         <w:t>R</w:t>
       </w:r>
       <w:r>
         <w:t>eprovada</w:t>
       </w:r>
+    </w:p>
+    <w:p>
+      <w:pPr>
+        <w:spacing w:after="0"/>
+      </w:pPr>
+    </w:p>
+    <w:p>
+      <w:pPr>
+        <w:spacing w:after="0"/>
+        <w:rPr>
+          <w:b/>
+        </w:rPr>
+      </w:pPr>
+      <w:r>
+        <w:rPr>
+          <w:b/>
+        </w:rPr>
+        <w:t>Índice tabela Cliente</w:t>
+      </w:r>
+    </w:p>
+    <w:p>
+      <w:pPr>
+        <w:pStyle w:val="PargrafodaLista"/>
+        <w:numPr>
+          <w:ilvl w:val="0"/>
+          <w:numId w:val="4"/>
+        </w:numPr>
+        <w:spacing w:after="0"/>
+      </w:pPr>
+      <w:r>
+        <w:t>S = Solicitante n\</w:t>
+      </w:r>
+    </w:p>
+    <w:p>
+      <w:pPr>
+        <w:pStyle w:val="PargrafodaLista"/>
+        <w:numPr>
+          <w:ilvl w:val="0"/>
+          <w:numId w:val="4"/>
+        </w:numPr>
+        <w:spacing w:after="0"/>
+      </w:pPr>
+      <w:r>
+        <w:t>C = Cliente</w:t>
+      </w:r>
+    </w:p>
+    <w:p>
+      <w:pPr>
+        <w:pStyle w:val="PargrafodaLista"/>
+        <w:numPr>
+          <w:ilvl w:val="0"/>
+          <w:numId w:val="4"/>
+        </w:numPr>
+        <w:spacing w:after="0"/>
+      </w:pPr>
+      <w:r>
+        <w:t xml:space="preserve">A </w:t>
+      </w:r>
+      <w:proofErr w:type="gramStart"/>
+      <w:r>
+        <w:t>= Ambos</w:t>
+      </w:r>
+      <w:proofErr w:type="gramEnd"/>
+    </w:p>
+    <w:p>
+      <w:pPr>
+        <w:pStyle w:val="PargrafodaLista"/>
+        <w:spacing w:after="0"/>
+        <w:ind w:left="360"/>
+      </w:pPr>
+    </w:p>
+    <w:p>
+      <w:pPr>
+        <w:rPr>
+          <w:b/>
+        </w:rPr>
+      </w:pPr>
+      <w:r>
+        <w:rPr>
+          <w:b/>
+        </w:rPr>
+        <w:t>Tipo Cliente</w:t>
+      </w:r>
+    </w:p>
+    <w:p>
+      <w:pPr>
+        <w:pStyle w:val="PargrafodaLista"/>
+        <w:numPr>
+          <w:ilvl w:val="0"/>
+          <w:numId w:val="2"/>
+        </w:numPr>
+      </w:pPr>
+      <w:r>
+        <w:t>P = Pessoa Física</w:t>
+      </w:r>
+    </w:p>
+    <w:p>
+      <w:pPr>
+        <w:pStyle w:val="PargrafodaLista"/>
+        <w:numPr>
+          <w:ilvl w:val="0"/>
+          <w:numId w:val="2"/>
+        </w:numPr>
+      </w:pPr>
+      <w:r>
+        <w:t xml:space="preserve">J </w:t>
+      </w:r>
+      <w:proofErr w:type="gramStart"/>
+      <w:r>
+        <w:t>= Jurídica</w:t>
+      </w:r>
+      <w:proofErr w:type="gramEnd"/>
+    </w:p>
+    <w:p>
+      <w:pPr>
+        <w:pStyle w:val="PargrafodaLista"/>
+        <w:numPr>
+          <w:ilvl w:val="0"/>
+          <w:numId w:val="2"/>
+        </w:numPr>
+      </w:pPr>
+      <w:r>
+        <w:t xml:space="preserve">O </w:t>
+      </w:r>
+      <w:proofErr w:type="gramStart"/>
+      <w:r>
+        <w:t>= Outros</w:t>
+      </w:r>
+      <w:proofErr w:type="gramEnd"/>
     </w:p>
     <w:p/>
     <w:sectPr>
@@ -471,6 +606,119 @@
 <file path=word/numbering.xml><?xml version="1.0" encoding="utf-8"?>
 <w:numbering xmlns:wpc="http://schemas.microsoft.com/office/word/2010/wordprocessingCanvas" xmlns:mc="http://schemas.openxmlformats.org/markup-compatibility/2006" xmlns:o="urn:schemas-microsoft-com:office:office" xmlns:r="http://schemas.openxmlformats.org/officeDocument/2006/relationships" xmlns:m="http://schemas.openxmlformats.org/officeDocument/2006/math" xmlns:v="urn:schemas-microsoft-com:vml" xmlns:wp14="http://schemas.microsoft.com/office/word/2010/wordprocessingDrawing" xmlns:wp="http://schemas.openxmlformats.org/drawingml/2006/wordprocessingDrawing" xmlns:w10="urn:schemas-microsoft-com:office:word" xmlns:w="http://schemas.openxmlformats.org/wordprocessingml/2006/main" xmlns:w14="http://schemas.microsoft.com/office/word/2010/wordml" xmlns:w15="http://schemas.microsoft.com/office/word/2012/wordml" xmlns:wpg="http://schemas.microsoft.com/office/word/2010/wordprocessingGroup" xmlns:wpi="http://schemas.microsoft.com/office/word/2010/wordprocessingInk" xmlns:wne="http://schemas.microsoft.com/office/word/2006/wordml" xmlns:wps="http://schemas.microsoft.com/office/word/2010/wordprocessingShape" mc:Ignorable="w14 w15 wp14">
   <w:abstractNum w:abstractNumId="0" w15:restartNumberingAfterBreak="0">
+    <w:nsid w:val="3A0A4E80"/>
+    <w:multiLevelType w:val="hybridMultilevel"/>
+    <w:tmpl w:val="9EC09CE6"/>
+    <w:lvl w:ilvl="0" w:tplc="04160001">
+      <w:start w:val="1"/>
+      <w:numFmt w:val="bullet"/>
+      <w:lvlText w:val=""/>
+      <w:lvlJc w:val="left"/>
+      <w:pPr>
+        <w:ind w:left="720" w:hanging="360"/>
+      </w:pPr>
+      <w:rPr>
+        <w:rFonts w:ascii="Symbol" w:hAnsi="Symbol" w:hint="default"/>
+      </w:rPr>
+    </w:lvl>
+    <w:lvl w:ilvl="1" w:tplc="04160003" w:tentative="1">
+      <w:start w:val="1"/>
+      <w:numFmt w:val="bullet"/>
+      <w:lvlText w:val="o"/>
+      <w:lvlJc w:val="left"/>
+      <w:pPr>
+        <w:ind w:left="1440" w:hanging="360"/>
+      </w:pPr>
+      <w:rPr>
+        <w:rFonts w:ascii="Courier New" w:hAnsi="Courier New" w:cs="Courier New" w:hint="default"/>
+      </w:rPr>
+    </w:lvl>
+    <w:lvl w:ilvl="2" w:tplc="04160005" w:tentative="1">
+      <w:start w:val="1"/>
+      <w:numFmt w:val="bullet"/>
+      <w:lvlText w:val=""/>
+      <w:lvlJc w:val="left"/>
+      <w:pPr>
+        <w:ind w:left="2160" w:hanging="360"/>
+      </w:pPr>
+      <w:rPr>
+        <w:rFonts w:ascii="Wingdings" w:hAnsi="Wingdings" w:hint="default"/>
+      </w:rPr>
+    </w:lvl>
+    <w:lvl w:ilvl="3" w:tplc="04160001" w:tentative="1">
+      <w:start w:val="1"/>
+      <w:numFmt w:val="bullet"/>
+      <w:lvlText w:val=""/>
+      <w:lvlJc w:val="left"/>
+      <w:pPr>
+        <w:ind w:left="2880" w:hanging="360"/>
+      </w:pPr>
+      <w:rPr>
+        <w:rFonts w:ascii="Symbol" w:hAnsi="Symbol" w:hint="default"/>
+      </w:rPr>
+    </w:lvl>
+    <w:lvl w:ilvl="4" w:tplc="04160003" w:tentative="1">
+      <w:start w:val="1"/>
+      <w:numFmt w:val="bullet"/>
+      <w:lvlText w:val="o"/>
+      <w:lvlJc w:val="left"/>
+      <w:pPr>
+        <w:ind w:left="3600" w:hanging="360"/>
+      </w:pPr>
+      <w:rPr>
+        <w:rFonts w:ascii="Courier New" w:hAnsi="Courier New" w:cs="Courier New" w:hint="default"/>
+      </w:rPr>
+    </w:lvl>
+    <w:lvl w:ilvl="5" w:tplc="04160005" w:tentative="1">
+      <w:start w:val="1"/>
+      <w:numFmt w:val="bullet"/>
+      <w:lvlText w:val=""/>
+      <w:lvlJc w:val="left"/>
+      <w:pPr>
+        <w:ind w:left="4320" w:hanging="360"/>
+      </w:pPr>
+      <w:rPr>
+        <w:rFonts w:ascii="Wingdings" w:hAnsi="Wingdings" w:hint="default"/>
+      </w:rPr>
+    </w:lvl>
+    <w:lvl w:ilvl="6" w:tplc="04160001" w:tentative="1">
+      <w:start w:val="1"/>
+      <w:numFmt w:val="bullet"/>
+      <w:lvlText w:val=""/>
+      <w:lvlJc w:val="left"/>
+      <w:pPr>
+        <w:ind w:left="5040" w:hanging="360"/>
+      </w:pPr>
+      <w:rPr>
+        <w:rFonts w:ascii="Symbol" w:hAnsi="Symbol" w:hint="default"/>
+      </w:rPr>
+    </w:lvl>
+    <w:lvl w:ilvl="7" w:tplc="04160003" w:tentative="1">
+      <w:start w:val="1"/>
+      <w:numFmt w:val="bullet"/>
+      <w:lvlText w:val="o"/>
+      <w:lvlJc w:val="left"/>
+      <w:pPr>
+        <w:ind w:left="5760" w:hanging="360"/>
+      </w:pPr>
+      <w:rPr>
+        <w:rFonts w:ascii="Courier New" w:hAnsi="Courier New" w:cs="Courier New" w:hint="default"/>
+      </w:rPr>
+    </w:lvl>
+    <w:lvl w:ilvl="8" w:tplc="04160005" w:tentative="1">
+      <w:start w:val="1"/>
+      <w:numFmt w:val="bullet"/>
+      <w:lvlText w:val=""/>
+      <w:lvlJc w:val="left"/>
+      <w:pPr>
+        <w:ind w:left="6480" w:hanging="360"/>
+      </w:pPr>
+      <w:rPr>
+        <w:rFonts w:ascii="Wingdings" w:hAnsi="Wingdings" w:hint="default"/>
+      </w:rPr>
+    </w:lvl>
+  </w:abstractNum>
+  <w:abstractNum w:abstractNumId="1" w15:restartNumberingAfterBreak="0">
     <w:nsid w:val="3F793843"/>
     <w:multiLevelType w:val="hybridMultilevel"/>
     <w:tmpl w:val="27DA5768"/>
@@ -583,8 +831,243 @@
       </w:rPr>
     </w:lvl>
   </w:abstractNum>
+  <w:abstractNum w:abstractNumId="2" w15:restartNumberingAfterBreak="0">
+    <w:nsid w:val="73171A52"/>
+    <w:multiLevelType w:val="multilevel"/>
+    <w:tmpl w:val="04160021"/>
+    <w:lvl w:ilvl="0">
+      <w:start w:val="1"/>
+      <w:numFmt w:val="bullet"/>
+      <w:lvlText w:val=""/>
+      <w:lvlJc w:val="left"/>
+      <w:pPr>
+        <w:ind w:left="360" w:hanging="360"/>
+      </w:pPr>
+      <w:rPr>
+        <w:rFonts w:ascii="Wingdings" w:hAnsi="Wingdings" w:hint="default"/>
+      </w:rPr>
+    </w:lvl>
+    <w:lvl w:ilvl="1">
+      <w:start w:val="1"/>
+      <w:numFmt w:val="bullet"/>
+      <w:lvlText w:val=""/>
+      <w:lvlJc w:val="left"/>
+      <w:pPr>
+        <w:ind w:left="720" w:hanging="360"/>
+      </w:pPr>
+      <w:rPr>
+        <w:rFonts w:ascii="Wingdings" w:hAnsi="Wingdings" w:hint="default"/>
+      </w:rPr>
+    </w:lvl>
+    <w:lvl w:ilvl="2">
+      <w:start w:val="1"/>
+      <w:numFmt w:val="bullet"/>
+      <w:lvlText w:val=""/>
+      <w:lvlJc w:val="left"/>
+      <w:pPr>
+        <w:ind w:left="1080" w:hanging="360"/>
+      </w:pPr>
+      <w:rPr>
+        <w:rFonts w:ascii="Wingdings" w:hAnsi="Wingdings" w:hint="default"/>
+      </w:rPr>
+    </w:lvl>
+    <w:lvl w:ilvl="3">
+      <w:start w:val="1"/>
+      <w:numFmt w:val="bullet"/>
+      <w:lvlText w:val=""/>
+      <w:lvlJc w:val="left"/>
+      <w:pPr>
+        <w:ind w:left="1440" w:hanging="360"/>
+      </w:pPr>
+      <w:rPr>
+        <w:rFonts w:ascii="Symbol" w:hAnsi="Symbol" w:hint="default"/>
+      </w:rPr>
+    </w:lvl>
+    <w:lvl w:ilvl="4">
+      <w:start w:val="1"/>
+      <w:numFmt w:val="bullet"/>
+      <w:lvlText w:val=""/>
+      <w:lvlJc w:val="left"/>
+      <w:pPr>
+        <w:ind w:left="1800" w:hanging="360"/>
+      </w:pPr>
+      <w:rPr>
+        <w:rFonts w:ascii="Symbol" w:hAnsi="Symbol" w:hint="default"/>
+      </w:rPr>
+    </w:lvl>
+    <w:lvl w:ilvl="5">
+      <w:start w:val="1"/>
+      <w:numFmt w:val="bullet"/>
+      <w:lvlText w:val=""/>
+      <w:lvlJc w:val="left"/>
+      <w:pPr>
+        <w:ind w:left="2160" w:hanging="360"/>
+      </w:pPr>
+      <w:rPr>
+        <w:rFonts w:ascii="Wingdings" w:hAnsi="Wingdings" w:hint="default"/>
+      </w:rPr>
+    </w:lvl>
+    <w:lvl w:ilvl="6">
+      <w:start w:val="1"/>
+      <w:numFmt w:val="bullet"/>
+      <w:lvlText w:val=""/>
+      <w:lvlJc w:val="left"/>
+      <w:pPr>
+        <w:ind w:left="2520" w:hanging="360"/>
+      </w:pPr>
+      <w:rPr>
+        <w:rFonts w:ascii="Wingdings" w:hAnsi="Wingdings" w:hint="default"/>
+      </w:rPr>
+    </w:lvl>
+    <w:lvl w:ilvl="7">
+      <w:start w:val="1"/>
+      <w:numFmt w:val="bullet"/>
+      <w:lvlText w:val=""/>
+      <w:lvlJc w:val="left"/>
+      <w:pPr>
+        <w:ind w:left="2880" w:hanging="360"/>
+      </w:pPr>
+      <w:rPr>
+        <w:rFonts w:ascii="Symbol" w:hAnsi="Symbol" w:hint="default"/>
+      </w:rPr>
+    </w:lvl>
+    <w:lvl w:ilvl="8">
+      <w:start w:val="1"/>
+      <w:numFmt w:val="bullet"/>
+      <w:lvlText w:val=""/>
+      <w:lvlJc w:val="left"/>
+      <w:pPr>
+        <w:ind w:left="3240" w:hanging="360"/>
+      </w:pPr>
+      <w:rPr>
+        <w:rFonts w:ascii="Symbol" w:hAnsi="Symbol" w:hint="default"/>
+      </w:rPr>
+    </w:lvl>
+  </w:abstractNum>
+  <w:abstractNum w:abstractNumId="3" w15:restartNumberingAfterBreak="0">
+    <w:nsid w:val="7F762B34"/>
+    <w:multiLevelType w:val="multilevel"/>
+    <w:tmpl w:val="16982668"/>
+    <w:lvl w:ilvl="0">
+      <w:start w:val="1"/>
+      <w:numFmt w:val="bullet"/>
+      <w:lvlText w:val=""/>
+      <w:lvlJc w:val="left"/>
+      <w:pPr>
+        <w:ind w:left="720" w:hanging="360"/>
+      </w:pPr>
+      <w:rPr>
+        <w:rFonts w:ascii="Symbol" w:hAnsi="Symbol" w:hint="default"/>
+      </w:rPr>
+    </w:lvl>
+    <w:lvl w:ilvl="1">
+      <w:start w:val="1"/>
+      <w:numFmt w:val="bullet"/>
+      <w:lvlText w:val=""/>
+      <w:lvlJc w:val="left"/>
+      <w:pPr>
+        <w:ind w:left="1080" w:hanging="360"/>
+      </w:pPr>
+      <w:rPr>
+        <w:rFonts w:ascii="Wingdings" w:hAnsi="Wingdings" w:hint="default"/>
+      </w:rPr>
+    </w:lvl>
+    <w:lvl w:ilvl="2">
+      <w:start w:val="1"/>
+      <w:numFmt w:val="bullet"/>
+      <w:lvlText w:val=""/>
+      <w:lvlJc w:val="left"/>
+      <w:pPr>
+        <w:ind w:left="1440" w:hanging="360"/>
+      </w:pPr>
+      <w:rPr>
+        <w:rFonts w:ascii="Wingdings" w:hAnsi="Wingdings" w:hint="default"/>
+      </w:rPr>
+    </w:lvl>
+    <w:lvl w:ilvl="3">
+      <w:start w:val="1"/>
+      <w:numFmt w:val="bullet"/>
+      <w:lvlText w:val=""/>
+      <w:lvlJc w:val="left"/>
+      <w:pPr>
+        <w:ind w:left="1800" w:hanging="360"/>
+      </w:pPr>
+      <w:rPr>
+        <w:rFonts w:ascii="Symbol" w:hAnsi="Symbol" w:hint="default"/>
+      </w:rPr>
+    </w:lvl>
+    <w:lvl w:ilvl="4">
+      <w:start w:val="1"/>
+      <w:numFmt w:val="bullet"/>
+      <w:lvlText w:val=""/>
+      <w:lvlJc w:val="left"/>
+      <w:pPr>
+        <w:ind w:left="2160" w:hanging="360"/>
+      </w:pPr>
+      <w:rPr>
+        <w:rFonts w:ascii="Symbol" w:hAnsi="Symbol" w:hint="default"/>
+      </w:rPr>
+    </w:lvl>
+    <w:lvl w:ilvl="5">
+      <w:start w:val="1"/>
+      <w:numFmt w:val="bullet"/>
+      <w:lvlText w:val=""/>
+      <w:lvlJc w:val="left"/>
+      <w:pPr>
+        <w:ind w:left="2520" w:hanging="360"/>
+      </w:pPr>
+      <w:rPr>
+        <w:rFonts w:ascii="Wingdings" w:hAnsi="Wingdings" w:hint="default"/>
+      </w:rPr>
+    </w:lvl>
+    <w:lvl w:ilvl="6">
+      <w:start w:val="1"/>
+      <w:numFmt w:val="bullet"/>
+      <w:lvlText w:val=""/>
+      <w:lvlJc w:val="left"/>
+      <w:pPr>
+        <w:ind w:left="2880" w:hanging="360"/>
+      </w:pPr>
+      <w:rPr>
+        <w:rFonts w:ascii="Wingdings" w:hAnsi="Wingdings" w:hint="default"/>
+      </w:rPr>
+    </w:lvl>
+    <w:lvl w:ilvl="7">
+      <w:start w:val="1"/>
+      <w:numFmt w:val="bullet"/>
+      <w:lvlText w:val=""/>
+      <w:lvlJc w:val="left"/>
+      <w:pPr>
+        <w:ind w:left="3240" w:hanging="360"/>
+      </w:pPr>
+      <w:rPr>
+        <w:rFonts w:ascii="Symbol" w:hAnsi="Symbol" w:hint="default"/>
+      </w:rPr>
+    </w:lvl>
+    <w:lvl w:ilvl="8">
+      <w:start w:val="1"/>
+      <w:numFmt w:val="bullet"/>
+      <w:lvlText w:val=""/>
+      <w:lvlJc w:val="left"/>
+      <w:pPr>
+        <w:ind w:left="3600" w:hanging="360"/>
+      </w:pPr>
+      <w:rPr>
+        <w:rFonts w:ascii="Symbol" w:hAnsi="Symbol" w:hint="default"/>
+      </w:rPr>
+    </w:lvl>
+  </w:abstractNum>
   <w:num w:numId="1">
+    <w:abstractNumId w:val="1"/>
+  </w:num>
+  <w:num w:numId="2">
     <w:abstractNumId w:val="0"/>
+  </w:num>
+  <w:num w:numId="3">
+    <w:abstractNumId w:val="2"/>
+  </w:num>
+  <w:num w:numId="4">
+    <w:abstractNumId w:val="3"/>
   </w:num>
 </w:numbering>
 </file>

</xml_diff>